<commit_message>
agrego epica en analisis y alcance
</commit_message>
<xml_diff>
--- a/Analisis y alcance.docx
+++ b/Analisis y alcance.docx
@@ -37,6 +37,9 @@
     </w:p>
     <w:p>
       <w:r>
+        <w:t xml:space="preserve">a) </w:t>
+      </w:r>
+      <w:r>
         <w:t>Aplicación</w:t>
       </w:r>
       <w:r>
@@ -79,6 +82,37 @@
       <w:pPr>
         <w:jc w:val="both"/>
       </w:pPr>
+      <w:r>
+        <w:t xml:space="preserve">b) </w:t>
+      </w:r>
+      <w:proofErr w:type="spellStart"/>
+      <w:r>
+        <w:t>Epica</w:t>
+      </w:r>
+      <w:proofErr w:type="spellEnd"/>
+      <w:r>
+        <w:t xml:space="preserve">:  </w:t>
+      </w:r>
+    </w:p>
+    <w:p>
+      <w:pPr>
+        <w:jc w:val="both"/>
+      </w:pPr>
+      <w:r>
+        <w:t>“</w:t>
+      </w:r>
+      <w:r>
+        <w:t xml:space="preserve">Se desea que el usuario de Instagram Lite, pueda acceder al sistema de forma rápida y eficiente, y realizar las interacciones sociales básicas como publicar su contenido privado, reaccionar a las publicaciones de otros y guardar sus publicaciones </w:t>
+      </w:r>
+      <w:r>
+        <w:t>según</w:t>
+      </w:r>
+      <w:r>
+        <w:t xml:space="preserve"> su interés, para mantener una presencia activa y funcional en la plataforma.</w:t>
+      </w:r>
+      <w:r>
+        <w:t>”</w:t>
+      </w:r>
     </w:p>
     <w:p>
       <w:pPr>

</xml_diff>

<commit_message>
agrege historia de Usuario y cada criterio de aceptacion
</commit_message>
<xml_diff>
--- a/Analisis y alcance.docx
+++ b/Analisis y alcance.docx
@@ -6,15 +6,19 @@
       <w:pPr>
         <w:jc w:val="center"/>
         <w:rPr>
-          <w:sz w:val="28"/>
-          <w:szCs w:val="28"/>
+          <w:b/>
+          <w:bCs/>
+          <w:sz w:val="32"/>
+          <w:szCs w:val="32"/>
           <w:u w:val="single"/>
         </w:rPr>
       </w:pPr>
       <w:r>
         <w:rPr>
-          <w:sz w:val="28"/>
-          <w:szCs w:val="28"/>
+          <w:b/>
+          <w:bCs/>
+          <w:sz w:val="32"/>
+          <w:szCs w:val="32"/>
           <w:u w:val="single"/>
         </w:rPr>
         <w:t>Documentación QA para Instagram Lite</w:t>
@@ -23,12 +27,16 @@
     <w:p>
       <w:pPr>
         <w:rPr>
-          <w:sz w:val="28"/>
-          <w:szCs w:val="28"/>
-        </w:rPr>
-      </w:pPr>
-      <w:r>
-        <w:rPr>
+          <w:b/>
+          <w:bCs/>
+          <w:sz w:val="28"/>
+          <w:szCs w:val="28"/>
+        </w:rPr>
+      </w:pPr>
+      <w:r>
+        <w:rPr>
+          <w:b/>
+          <w:bCs/>
           <w:sz w:val="28"/>
           <w:szCs w:val="28"/>
         </w:rPr>
@@ -36,87 +44,939 @@
       </w:r>
     </w:p>
     <w:p>
-      <w:r>
+      <w:pPr>
+        <w:rPr>
+          <w:b/>
+          <w:bCs/>
+          <w:sz w:val="28"/>
+          <w:szCs w:val="28"/>
+        </w:rPr>
+      </w:pPr>
+      <w:r>
+        <w:rPr>
+          <w:b/>
+          <w:bCs/>
+          <w:sz w:val="28"/>
+          <w:szCs w:val="28"/>
+        </w:rPr>
         <w:t xml:space="preserve">a) </w:t>
       </w:r>
       <w:r>
+        <w:rPr>
+          <w:b/>
+          <w:bCs/>
+          <w:sz w:val="28"/>
+          <w:szCs w:val="28"/>
+        </w:rPr>
         <w:t>Aplicación</w:t>
       </w:r>
       <w:r>
+        <w:rPr>
+          <w:b/>
+          <w:bCs/>
+          <w:sz w:val="28"/>
+          <w:szCs w:val="28"/>
+        </w:rPr>
         <w:t xml:space="preserve"> elegida: Instagram Lite</w:t>
       </w:r>
     </w:p>
     <w:p>
       <w:pPr>
         <w:jc w:val="both"/>
-      </w:pPr>
-      <w:r>
+        <w:rPr>
+          <w:sz w:val="28"/>
+          <w:szCs w:val="28"/>
+        </w:rPr>
+      </w:pPr>
+      <w:r>
+        <w:rPr>
+          <w:sz w:val="28"/>
+          <w:szCs w:val="28"/>
+        </w:rPr>
         <w:t>Razones:</w:t>
       </w:r>
     </w:p>
     <w:p>
       <w:pPr>
         <w:jc w:val="both"/>
-      </w:pPr>
-      <w:r>
+        <w:rPr>
+          <w:sz w:val="28"/>
+          <w:szCs w:val="28"/>
+        </w:rPr>
+      </w:pPr>
+      <w:r>
+        <w:rPr>
+          <w:sz w:val="28"/>
+          <w:szCs w:val="28"/>
+        </w:rPr>
         <w:t xml:space="preserve">Es una aplicación popular que permite pruebas sobre funciones sociales básicas como publicación de fotos, comentarios, </w:t>
       </w:r>
       <w:proofErr w:type="spellStart"/>
       <w:r>
+        <w:rPr>
+          <w:sz w:val="28"/>
+          <w:szCs w:val="28"/>
+        </w:rPr>
         <w:t>likes</w:t>
       </w:r>
       <w:proofErr w:type="spellEnd"/>
       <w:r>
+        <w:rPr>
+          <w:sz w:val="28"/>
+          <w:szCs w:val="28"/>
+        </w:rPr>
         <w:t>, y gestión de perfiles, que son fáciles de entender y probar.</w:t>
       </w:r>
     </w:p>
     <w:p>
       <w:pPr>
         <w:jc w:val="both"/>
-      </w:pPr>
-      <w:r>
+        <w:rPr>
+          <w:sz w:val="28"/>
+          <w:szCs w:val="28"/>
+        </w:rPr>
+      </w:pPr>
+      <w:r>
+        <w:rPr>
+          <w:sz w:val="28"/>
+          <w:szCs w:val="28"/>
+        </w:rPr>
         <w:t>Tiene funciones sociales esenciales como publicación y edición de fotos, gestión de perfiles y seguimiento de cuentas.</w:t>
       </w:r>
     </w:p>
     <w:p>
       <w:pPr>
         <w:jc w:val="both"/>
-      </w:pPr>
-      <w:r>
+        <w:rPr>
+          <w:b/>
+          <w:bCs/>
+          <w:sz w:val="28"/>
+          <w:szCs w:val="28"/>
+        </w:rPr>
+      </w:pPr>
+      <w:r>
+        <w:rPr>
+          <w:b/>
+          <w:bCs/>
+          <w:sz w:val="28"/>
+          <w:szCs w:val="28"/>
+        </w:rPr>
         <w:t xml:space="preserve">b) </w:t>
       </w:r>
+      <w:r>
+        <w:rPr>
+          <w:b/>
+          <w:bCs/>
+          <w:sz w:val="28"/>
+          <w:szCs w:val="28"/>
+        </w:rPr>
+        <w:t>Épica</w:t>
+      </w:r>
+      <w:r>
+        <w:rPr>
+          <w:b/>
+          <w:bCs/>
+          <w:sz w:val="28"/>
+          <w:szCs w:val="28"/>
+        </w:rPr>
+        <w:t xml:space="preserve">:  </w:t>
+      </w:r>
+    </w:p>
+    <w:p>
+      <w:pPr>
+        <w:jc w:val="both"/>
+        <w:rPr>
+          <w:sz w:val="28"/>
+          <w:szCs w:val="28"/>
+        </w:rPr>
+      </w:pPr>
+      <w:r>
+        <w:rPr>
+          <w:sz w:val="28"/>
+          <w:szCs w:val="28"/>
+        </w:rPr>
+        <w:t>“</w:t>
+      </w:r>
+      <w:r>
+        <w:rPr>
+          <w:sz w:val="28"/>
+          <w:szCs w:val="28"/>
+        </w:rPr>
+        <w:t xml:space="preserve">Se desea que el usuario de Instagram Lite, pueda acceder al sistema de forma rápida y eficiente, y realizar las interacciones sociales básicas como publicar su contenido privado, reaccionar a las publicaciones de otros y guardar sus publicaciones </w:t>
+      </w:r>
+      <w:r>
+        <w:rPr>
+          <w:sz w:val="28"/>
+          <w:szCs w:val="28"/>
+        </w:rPr>
+        <w:t>según</w:t>
+      </w:r>
+      <w:r>
+        <w:rPr>
+          <w:sz w:val="28"/>
+          <w:szCs w:val="28"/>
+        </w:rPr>
+        <w:t xml:space="preserve"> su interés, para mantener una presencia activa y funcional en la plataforma.</w:t>
+      </w:r>
+      <w:r>
+        <w:rPr>
+          <w:sz w:val="28"/>
+          <w:szCs w:val="28"/>
+        </w:rPr>
+        <w:t>”</w:t>
+      </w:r>
+    </w:p>
+    <w:p>
+      <w:pPr>
+        <w:jc w:val="both"/>
+        <w:rPr>
+          <w:b/>
+          <w:bCs/>
+          <w:sz w:val="28"/>
+          <w:szCs w:val="28"/>
+        </w:rPr>
+      </w:pPr>
+      <w:r>
+        <w:rPr>
+          <w:b/>
+          <w:bCs/>
+          <w:sz w:val="28"/>
+          <w:szCs w:val="28"/>
+        </w:rPr>
+        <w:t xml:space="preserve">c) </w:t>
+      </w:r>
+      <w:r>
+        <w:rPr>
+          <w:b/>
+          <w:bCs/>
+          <w:sz w:val="28"/>
+          <w:szCs w:val="28"/>
+        </w:rPr>
+        <w:t>Historia de Usuario</w:t>
+      </w:r>
+      <w:r>
+        <w:rPr>
+          <w:b/>
+          <w:bCs/>
+          <w:sz w:val="28"/>
+          <w:szCs w:val="28"/>
+        </w:rPr>
+        <w:t>:</w:t>
+      </w:r>
+    </w:p>
+    <w:p>
+      <w:pPr>
+        <w:jc w:val="both"/>
+        <w:rPr>
+          <w:sz w:val="28"/>
+          <w:szCs w:val="28"/>
+        </w:rPr>
+      </w:pPr>
+      <w:r>
+        <w:rPr>
+          <w:b/>
+          <w:bCs/>
+          <w:sz w:val="28"/>
+          <w:szCs w:val="28"/>
+        </w:rPr>
+        <w:t>HU 01</w:t>
+      </w:r>
+      <w:r>
+        <w:rPr>
+          <w:sz w:val="28"/>
+          <w:szCs w:val="28"/>
+        </w:rPr>
+        <w:t>;</w:t>
+      </w:r>
+      <w:r>
+        <w:rPr>
+          <w:sz w:val="28"/>
+          <w:szCs w:val="28"/>
+        </w:rPr>
+        <w:t xml:space="preserve"> Como usuario, quiero registrar una sesión con mi email y contraseña para acceder a una nueva cuenta.</w:t>
+      </w:r>
+    </w:p>
+    <w:p>
+      <w:pPr>
+        <w:pStyle w:val="Prrafodelista"/>
+        <w:numPr>
+          <w:ilvl w:val="0"/>
+          <w:numId w:val="1"/>
+        </w:numPr>
+        <w:jc w:val="both"/>
+        <w:rPr>
+          <w:b/>
+          <w:bCs/>
+          <w:sz w:val="28"/>
+          <w:szCs w:val="28"/>
+        </w:rPr>
+      </w:pPr>
+      <w:r>
+        <w:rPr>
+          <w:b/>
+          <w:bCs/>
+          <w:sz w:val="28"/>
+          <w:szCs w:val="28"/>
+        </w:rPr>
+        <w:t>Criterio de Aceptación (CA)</w:t>
+      </w:r>
+    </w:p>
+    <w:p>
+      <w:pPr>
+        <w:jc w:val="both"/>
+        <w:rPr>
+          <w:b/>
+          <w:bCs/>
+          <w:sz w:val="28"/>
+          <w:szCs w:val="28"/>
+        </w:rPr>
+      </w:pPr>
+      <w:r>
+        <w:rPr>
+          <w:b/>
+          <w:bCs/>
+          <w:sz w:val="28"/>
+          <w:szCs w:val="28"/>
+        </w:rPr>
+        <w:t>CA 1.1</w:t>
+      </w:r>
+    </w:p>
+    <w:p>
+      <w:pPr>
+        <w:ind w:firstLine="708"/>
+        <w:jc w:val="both"/>
+        <w:rPr>
+          <w:sz w:val="28"/>
+          <w:szCs w:val="28"/>
+        </w:rPr>
+      </w:pPr>
+      <w:r>
+        <w:rPr>
+          <w:sz w:val="28"/>
+          <w:szCs w:val="28"/>
+        </w:rPr>
+        <w:t xml:space="preserve">El usuario debe completar </w:t>
+      </w:r>
+      <w:r>
+        <w:rPr>
+          <w:sz w:val="28"/>
+          <w:szCs w:val="28"/>
+        </w:rPr>
+        <w:t>fácilmente</w:t>
+      </w:r>
+      <w:r>
+        <w:rPr>
+          <w:sz w:val="28"/>
+          <w:szCs w:val="28"/>
+        </w:rPr>
+        <w:t xml:space="preserve"> el registro con una dirección de correo electrónico válida y una contraseña que cumpla con las condiciones </w:t>
+      </w:r>
+      <w:r>
+        <w:rPr>
+          <w:sz w:val="28"/>
+          <w:szCs w:val="28"/>
+        </w:rPr>
+        <w:t>mínimas</w:t>
+      </w:r>
+      <w:r>
+        <w:rPr>
+          <w:sz w:val="28"/>
+          <w:szCs w:val="28"/>
+        </w:rPr>
+        <w:t xml:space="preserve"> de seguridad.</w:t>
+      </w:r>
+    </w:p>
+    <w:p>
+      <w:pPr>
+        <w:jc w:val="both"/>
+        <w:rPr>
+          <w:b/>
+          <w:bCs/>
+          <w:sz w:val="28"/>
+          <w:szCs w:val="28"/>
+        </w:rPr>
+      </w:pPr>
+      <w:r>
+        <w:rPr>
+          <w:b/>
+          <w:bCs/>
+          <w:sz w:val="28"/>
+          <w:szCs w:val="28"/>
+        </w:rPr>
+        <w:t>CA 1.2</w:t>
+      </w:r>
+    </w:p>
+    <w:p>
+      <w:pPr>
+        <w:ind w:firstLine="708"/>
+        <w:jc w:val="both"/>
+        <w:rPr>
+          <w:sz w:val="28"/>
+          <w:szCs w:val="28"/>
+        </w:rPr>
+      </w:pPr>
+      <w:r>
+        <w:rPr>
+          <w:sz w:val="28"/>
+          <w:szCs w:val="28"/>
+        </w:rPr>
+        <w:t>Después de ingresar datos válidos y seleccionar "Iniciar sesión", el usuario debe tener una pantalla que confirma el acceso exitoso a la cuenta.</w:t>
+      </w:r>
+    </w:p>
+    <w:p>
+      <w:pPr>
+        <w:jc w:val="both"/>
+        <w:rPr>
+          <w:b/>
+          <w:bCs/>
+          <w:sz w:val="28"/>
+          <w:szCs w:val="28"/>
+        </w:rPr>
+      </w:pPr>
+      <w:r>
+        <w:rPr>
+          <w:b/>
+          <w:bCs/>
+          <w:sz w:val="28"/>
+          <w:szCs w:val="28"/>
+        </w:rPr>
+        <w:t>CA 1.3</w:t>
+      </w:r>
+    </w:p>
+    <w:p>
+      <w:pPr>
+        <w:ind w:firstLine="708"/>
+        <w:jc w:val="both"/>
+        <w:rPr>
+          <w:sz w:val="28"/>
+          <w:szCs w:val="28"/>
+        </w:rPr>
+      </w:pPr>
+      <w:r>
+        <w:rPr>
+          <w:sz w:val="28"/>
+          <w:szCs w:val="28"/>
+        </w:rPr>
+        <w:t>Si se introducen credenciales no válidas, se debe mostrar un mensaje de error "Usuario o contraseña incorrectos".</w:t>
+      </w:r>
+    </w:p>
+    <w:p>
+      <w:pPr>
+        <w:jc w:val="both"/>
+        <w:rPr>
+          <w:sz w:val="28"/>
+          <w:szCs w:val="28"/>
+        </w:rPr>
+      </w:pPr>
+    </w:p>
+    <w:p>
+      <w:pPr>
+        <w:jc w:val="both"/>
+        <w:rPr>
+          <w:sz w:val="28"/>
+          <w:szCs w:val="28"/>
+        </w:rPr>
+      </w:pPr>
+      <w:r>
+        <w:rPr>
+          <w:b/>
+          <w:bCs/>
+          <w:sz w:val="28"/>
+          <w:szCs w:val="28"/>
+        </w:rPr>
+        <w:lastRenderedPageBreak/>
+        <w:t>HU 02</w:t>
+      </w:r>
+      <w:r>
+        <w:rPr>
+          <w:sz w:val="28"/>
+          <w:szCs w:val="28"/>
+        </w:rPr>
+        <w:t xml:space="preserve"> Como usuario, quiero publicar una foto desde mi galería para compartir mis experiencias con mis seguidores.</w:t>
+      </w:r>
+    </w:p>
+    <w:p>
+      <w:pPr>
+        <w:pStyle w:val="Prrafodelista"/>
+        <w:numPr>
+          <w:ilvl w:val="0"/>
+          <w:numId w:val="1"/>
+        </w:numPr>
+        <w:jc w:val="both"/>
+        <w:rPr>
+          <w:b/>
+          <w:bCs/>
+          <w:sz w:val="28"/>
+          <w:szCs w:val="28"/>
+        </w:rPr>
+      </w:pPr>
+      <w:r>
+        <w:rPr>
+          <w:b/>
+          <w:bCs/>
+          <w:sz w:val="28"/>
+          <w:szCs w:val="28"/>
+        </w:rPr>
+        <w:t>Criterio de Aceptación (CA)</w:t>
+      </w:r>
+    </w:p>
+    <w:p>
+      <w:pPr>
+        <w:jc w:val="both"/>
+        <w:rPr>
+          <w:b/>
+          <w:bCs/>
+          <w:sz w:val="28"/>
+          <w:szCs w:val="28"/>
+        </w:rPr>
+      </w:pPr>
+      <w:r>
+        <w:rPr>
+          <w:b/>
+          <w:bCs/>
+          <w:sz w:val="28"/>
+          <w:szCs w:val="28"/>
+        </w:rPr>
+        <w:t>CA 2.1</w:t>
+      </w:r>
+    </w:p>
+    <w:p>
+      <w:pPr>
+        <w:jc w:val="both"/>
+        <w:rPr>
+          <w:sz w:val="28"/>
+          <w:szCs w:val="28"/>
+        </w:rPr>
+      </w:pPr>
+      <w:r>
+        <w:rPr>
+          <w:sz w:val="28"/>
+          <w:szCs w:val="28"/>
+        </w:rPr>
+        <w:t>Al tocar el botón de publicación (el botón '+'), se debe acceder directamente a la galería del dispositivo para la selección del contenido.</w:t>
+      </w:r>
+    </w:p>
+    <w:p>
+      <w:pPr>
+        <w:jc w:val="both"/>
+        <w:rPr>
+          <w:b/>
+          <w:bCs/>
+          <w:sz w:val="28"/>
+          <w:szCs w:val="28"/>
+        </w:rPr>
+      </w:pPr>
+      <w:r>
+        <w:rPr>
+          <w:b/>
+          <w:bCs/>
+          <w:sz w:val="28"/>
+          <w:szCs w:val="28"/>
+        </w:rPr>
+        <w:t>CA 2.2</w:t>
+      </w:r>
+    </w:p>
+    <w:p>
+      <w:pPr>
+        <w:jc w:val="both"/>
+        <w:rPr>
+          <w:sz w:val="28"/>
+          <w:szCs w:val="28"/>
+        </w:rPr>
+      </w:pPr>
+      <w:r>
+        <w:rPr>
+          <w:sz w:val="28"/>
+          <w:szCs w:val="28"/>
+        </w:rPr>
+        <w:t>El sistema debe permitir la selección de una única foto o un único video corto a la vez para su publicación.</w:t>
+      </w:r>
+    </w:p>
+    <w:p>
+      <w:pPr>
+        <w:jc w:val="both"/>
+        <w:rPr>
+          <w:b/>
+          <w:bCs/>
+          <w:sz w:val="28"/>
+          <w:szCs w:val="28"/>
+        </w:rPr>
+      </w:pPr>
+      <w:r>
+        <w:rPr>
+          <w:b/>
+          <w:bCs/>
+          <w:sz w:val="28"/>
+          <w:szCs w:val="28"/>
+        </w:rPr>
+        <w:t>CA 2.3</w:t>
+      </w:r>
+    </w:p>
+    <w:p>
+      <w:pPr>
+        <w:jc w:val="both"/>
+        <w:rPr>
+          <w:sz w:val="28"/>
+          <w:szCs w:val="28"/>
+        </w:rPr>
+      </w:pPr>
+      <w:r>
+        <w:rPr>
+          <w:sz w:val="28"/>
+          <w:szCs w:val="28"/>
+        </w:rPr>
+        <w:t>Se puede añadir un texto descriptivo a la publicación.</w:t>
+      </w:r>
+    </w:p>
+    <w:p>
+      <w:pPr>
+        <w:jc w:val="both"/>
+        <w:rPr>
+          <w:sz w:val="28"/>
+          <w:szCs w:val="28"/>
+        </w:rPr>
+      </w:pPr>
+    </w:p>
+    <w:p>
+      <w:pPr>
+        <w:jc w:val="both"/>
+        <w:rPr>
+          <w:sz w:val="28"/>
+          <w:szCs w:val="28"/>
+        </w:rPr>
+      </w:pPr>
+      <w:r>
+        <w:rPr>
+          <w:b/>
+          <w:bCs/>
+          <w:sz w:val="28"/>
+          <w:szCs w:val="28"/>
+        </w:rPr>
+        <w:t>HU 03</w:t>
+      </w:r>
+      <w:r>
+        <w:rPr>
+          <w:sz w:val="28"/>
+          <w:szCs w:val="28"/>
+        </w:rPr>
+        <w:t xml:space="preserve"> Como usuario, quiero poder dar 'Me Gusta' a una publicación en el </w:t>
+      </w:r>
       <w:proofErr w:type="spellStart"/>
       <w:r>
-        <w:t>Epica</w:t>
+        <w:rPr>
+          <w:sz w:val="28"/>
+          <w:szCs w:val="28"/>
+        </w:rPr>
+        <w:t>feed</w:t>
       </w:r>
       <w:proofErr w:type="spellEnd"/>
       <w:r>
-        <w:t xml:space="preserve">:  </w:t>
-      </w:r>
-    </w:p>
-    <w:p>
-      <w:pPr>
-        <w:jc w:val="both"/>
-      </w:pPr>
-      <w:r>
-        <w:t>“</w:t>
-      </w:r>
-      <w:r>
-        <w:t xml:space="preserve">Se desea que el usuario de Instagram Lite, pueda acceder al sistema de forma rápida y eficiente, y realizar las interacciones sociales básicas como publicar su contenido privado, reaccionar a las publicaciones de otros y guardar sus publicaciones </w:t>
-      </w:r>
-      <w:r>
-        <w:t>según</w:t>
-      </w:r>
-      <w:r>
-        <w:t xml:space="preserve"> su interés, para mantener una presencia activa y funcional en la plataforma.</w:t>
-      </w:r>
-      <w:r>
-        <w:t>”</w:t>
-      </w:r>
-    </w:p>
-    <w:p>
-      <w:pPr>
-        <w:jc w:val="both"/>
+        <w:rPr>
+          <w:sz w:val="28"/>
+          <w:szCs w:val="28"/>
+        </w:rPr>
+        <w:t xml:space="preserve"> para expresar mi aprecio por el contenido.</w:t>
+      </w:r>
+    </w:p>
+    <w:p>
+      <w:pPr>
+        <w:pStyle w:val="Prrafodelista"/>
+        <w:numPr>
+          <w:ilvl w:val="0"/>
+          <w:numId w:val="1"/>
+        </w:numPr>
+        <w:jc w:val="both"/>
+        <w:rPr>
+          <w:b/>
+          <w:bCs/>
+          <w:sz w:val="28"/>
+          <w:szCs w:val="28"/>
+        </w:rPr>
+      </w:pPr>
+      <w:r>
+        <w:rPr>
+          <w:b/>
+          <w:bCs/>
+          <w:sz w:val="28"/>
+          <w:szCs w:val="28"/>
+        </w:rPr>
+        <w:t>Criterio de Aceptación (CA)</w:t>
+      </w:r>
+    </w:p>
+    <w:p>
+      <w:pPr>
+        <w:jc w:val="both"/>
+        <w:rPr>
+          <w:b/>
+          <w:bCs/>
+          <w:sz w:val="28"/>
+          <w:szCs w:val="28"/>
+        </w:rPr>
+      </w:pPr>
+      <w:r>
+        <w:rPr>
+          <w:b/>
+          <w:bCs/>
+          <w:sz w:val="28"/>
+          <w:szCs w:val="28"/>
+        </w:rPr>
+        <w:t>CA 3.1</w:t>
+      </w:r>
+    </w:p>
+    <w:p>
+      <w:pPr>
+        <w:jc w:val="both"/>
+        <w:rPr>
+          <w:sz w:val="28"/>
+          <w:szCs w:val="28"/>
+        </w:rPr>
+      </w:pPr>
+      <w:r>
+        <w:rPr>
+          <w:sz w:val="28"/>
+          <w:szCs w:val="28"/>
+        </w:rPr>
+        <w:t>El usuario al tocar el icono del corazón debajo de una publicación, el contador de "Me Gusta" debe aumentar en una unidad.</w:t>
+      </w:r>
+    </w:p>
+    <w:p>
+      <w:pPr>
+        <w:jc w:val="both"/>
+        <w:rPr>
+          <w:b/>
+          <w:bCs/>
+          <w:sz w:val="28"/>
+          <w:szCs w:val="28"/>
+        </w:rPr>
+      </w:pPr>
+      <w:r>
+        <w:rPr>
+          <w:b/>
+          <w:bCs/>
+          <w:sz w:val="28"/>
+          <w:szCs w:val="28"/>
+        </w:rPr>
+        <w:t>CA 3.2</w:t>
+      </w:r>
+    </w:p>
+    <w:p>
+      <w:pPr>
+        <w:jc w:val="both"/>
+        <w:rPr>
+          <w:sz w:val="28"/>
+          <w:szCs w:val="28"/>
+        </w:rPr>
+      </w:pPr>
+      <w:r>
+        <w:rPr>
+          <w:sz w:val="28"/>
+          <w:szCs w:val="28"/>
+        </w:rPr>
+        <w:t>El icono de "Me Gusta" debe cambiar de estado visualmente es decir de blanco a rojo que confirme la acción.</w:t>
+      </w:r>
+    </w:p>
+    <w:p>
+      <w:pPr>
+        <w:jc w:val="both"/>
+        <w:rPr>
+          <w:b/>
+          <w:bCs/>
+          <w:sz w:val="28"/>
+          <w:szCs w:val="28"/>
+        </w:rPr>
+      </w:pPr>
+      <w:r>
+        <w:rPr>
+          <w:b/>
+          <w:bCs/>
+          <w:sz w:val="28"/>
+          <w:szCs w:val="28"/>
+        </w:rPr>
+        <w:t>CA 3.3</w:t>
+      </w:r>
+    </w:p>
+    <w:p>
+      <w:pPr>
+        <w:jc w:val="both"/>
+        <w:rPr>
+          <w:sz w:val="28"/>
+          <w:szCs w:val="28"/>
+        </w:rPr>
+      </w:pPr>
+      <w:r>
+        <w:rPr>
+          <w:sz w:val="28"/>
+          <w:szCs w:val="28"/>
+        </w:rPr>
+        <w:t>El usuario al volver a tocar el icono, se debe eliminar el "Me Gusta" y se disminuye en una unidad el contador.</w:t>
+      </w:r>
+    </w:p>
+    <w:p>
+      <w:pPr>
+        <w:jc w:val="both"/>
+        <w:rPr>
+          <w:sz w:val="28"/>
+          <w:szCs w:val="28"/>
+        </w:rPr>
+      </w:pPr>
+      <w:r>
+        <w:rPr>
+          <w:b/>
+          <w:bCs/>
+          <w:sz w:val="28"/>
+          <w:szCs w:val="28"/>
+        </w:rPr>
+        <w:t>HU 04</w:t>
+      </w:r>
+      <w:r>
+        <w:rPr>
+          <w:sz w:val="28"/>
+          <w:szCs w:val="28"/>
+        </w:rPr>
+        <w:t xml:space="preserve"> Como usuario, quiero poder guardar publicaciones que me interesen.</w:t>
+      </w:r>
+    </w:p>
+    <w:p>
+      <w:pPr>
+        <w:pStyle w:val="Prrafodelista"/>
+        <w:numPr>
+          <w:ilvl w:val="0"/>
+          <w:numId w:val="1"/>
+        </w:numPr>
+        <w:jc w:val="both"/>
+        <w:rPr>
+          <w:b/>
+          <w:bCs/>
+          <w:sz w:val="28"/>
+          <w:szCs w:val="28"/>
+        </w:rPr>
+      </w:pPr>
+      <w:r>
+        <w:rPr>
+          <w:b/>
+          <w:bCs/>
+          <w:sz w:val="28"/>
+          <w:szCs w:val="28"/>
+        </w:rPr>
+        <w:t>Criterio de Aceptación (CA)</w:t>
+      </w:r>
+    </w:p>
+    <w:p>
+      <w:pPr>
+        <w:jc w:val="both"/>
+        <w:rPr>
+          <w:b/>
+          <w:bCs/>
+          <w:sz w:val="28"/>
+          <w:szCs w:val="28"/>
+        </w:rPr>
+      </w:pPr>
+      <w:r>
+        <w:rPr>
+          <w:b/>
+          <w:bCs/>
+          <w:sz w:val="28"/>
+          <w:szCs w:val="28"/>
+        </w:rPr>
+        <w:t>CA 4.1</w:t>
+      </w:r>
+    </w:p>
+    <w:p>
+      <w:pPr>
+        <w:jc w:val="both"/>
+        <w:rPr>
+          <w:sz w:val="28"/>
+          <w:szCs w:val="28"/>
+        </w:rPr>
+      </w:pPr>
+      <w:r>
+        <w:rPr>
+          <w:sz w:val="28"/>
+          <w:szCs w:val="28"/>
+        </w:rPr>
+        <w:lastRenderedPageBreak/>
+        <w:t>El usuario al tocar el icono de "Guardar" en una publicación, el icono debe cambiar de vacío a lleno rojo para indicar que la publicación ha sido guardada.</w:t>
+      </w:r>
+    </w:p>
+    <w:p>
+      <w:pPr>
+        <w:jc w:val="both"/>
+        <w:rPr>
+          <w:b/>
+          <w:bCs/>
+          <w:sz w:val="28"/>
+          <w:szCs w:val="28"/>
+        </w:rPr>
+      </w:pPr>
+      <w:r>
+        <w:rPr>
+          <w:b/>
+          <w:bCs/>
+          <w:sz w:val="28"/>
+          <w:szCs w:val="28"/>
+        </w:rPr>
+        <w:t>CA 4.2</w:t>
+      </w:r>
+    </w:p>
+    <w:p>
+      <w:pPr>
+        <w:jc w:val="both"/>
+        <w:rPr>
+          <w:sz w:val="28"/>
+          <w:szCs w:val="28"/>
+        </w:rPr>
+      </w:pPr>
+      <w:r>
+        <w:rPr>
+          <w:sz w:val="28"/>
+          <w:szCs w:val="28"/>
+        </w:rPr>
+        <w:t>La publicación guardada debe ser accesible en la sección de Publicaciones Guardadas dentro del perfil del usuario.</w:t>
+      </w:r>
+    </w:p>
+    <w:p>
+      <w:pPr>
+        <w:jc w:val="both"/>
+        <w:rPr>
+          <w:b/>
+          <w:bCs/>
+          <w:sz w:val="28"/>
+          <w:szCs w:val="28"/>
+        </w:rPr>
+      </w:pPr>
+      <w:r>
+        <w:rPr>
+          <w:b/>
+          <w:bCs/>
+          <w:sz w:val="28"/>
+          <w:szCs w:val="28"/>
+        </w:rPr>
+        <w:t>CA 4.3</w:t>
+      </w:r>
+    </w:p>
+    <w:p>
+      <w:pPr>
+        <w:jc w:val="both"/>
+        <w:rPr>
+          <w:sz w:val="28"/>
+          <w:szCs w:val="28"/>
+        </w:rPr>
+      </w:pPr>
+      <w:r>
+        <w:rPr>
+          <w:sz w:val="28"/>
+          <w:szCs w:val="28"/>
+        </w:rPr>
+        <w:t>La acción de guardar y recuperar la lista de publicaciones guardadas debe ser de forma ágil.</w:t>
+      </w:r>
+    </w:p>
+    <w:p>
+      <w:pPr>
+        <w:jc w:val="both"/>
+        <w:rPr>
+          <w:sz w:val="28"/>
+          <w:szCs w:val="28"/>
+        </w:rPr>
       </w:pPr>
     </w:p>
     <w:sectPr>
@@ -127,6 +987,127 @@
     </w:sectPr>
   </w:body>
 </w:document>
+</file>
+
+<file path=word/numbering.xml><?xml version="1.0" encoding="utf-8"?>
+<w:numbering xmlns:wpc="http://schemas.microsoft.com/office/word/2010/wordprocessingCanvas" xmlns:cx="http://schemas.microsoft.com/office/drawing/2014/chartex" xmlns:cx1="http://schemas.microsoft.com/office/drawing/2015/9/8/chartex" xmlns:cx2="http://schemas.microsoft.com/office/drawing/2015/10/21/chartex" xmlns:cx3="http://schemas.microsoft.com/office/drawing/2016/5/9/chartex" xmlns:cx4="http://schemas.microsoft.com/office/drawing/2016/5/10/chartex" xmlns:cx5="http://schemas.microsoft.com/office/drawing/2016/5/11/chartex" xmlns:cx6="http://schemas.microsoft.com/office/drawing/2016/5/12/chartex" xmlns:cx7="http://schemas.microsoft.com/office/drawing/2016/5/13/chartex" xmlns:cx8="http://schemas.microsoft.com/office/drawing/2016/5/14/chartex" xmlns:mc="http://schemas.openxmlformats.org/markup-compatibility/2006" xmlns:aink="http://schemas.microsoft.com/office/drawing/2016/ink" xmlns:am3d="http://schemas.microsoft.com/office/drawing/2017/model3d" xmlns:o="urn:schemas-microsoft-com:office:office" xmlns:r="http://schemas.openxmlformats.org/officeDocument/2006/relationships" xmlns:m="http://schemas.openxmlformats.org/officeDocument/2006/math" xmlns:v="urn:schemas-microsoft-com:vml" xmlns:wp14="http://schemas.microsoft.com/office/word/2010/wordprocessingDrawing" xmlns:wp="http://schemas.openxmlformats.org/drawingml/2006/wordprocessingDrawing" xmlns:w10="urn:schemas-microsoft-com:office:word" xmlns:w="http://schemas.openxmlformats.org/wordprocessingml/2006/main" xmlns:w14="http://schemas.microsoft.com/office/word/2010/wordml" xmlns:w15="http://schemas.microsoft.com/office/word/2012/wordml" xmlns:w16cex="http://schemas.microsoft.com/office/word/2018/wordml/cex" xmlns:w16cid="http://schemas.microsoft.com/office/word/2016/wordml/cid" xmlns:w16="http://schemas.microsoft.com/office/word/2018/wordml" xmlns:w16sdtdh="http://schemas.microsoft.com/office/word/2020/wordml/sdtdatahash" xmlns:w16se="http://schemas.microsoft.com/office/word/2015/wordml/symex" xmlns:wpg="http://schemas.microsoft.com/office/word/2010/wordprocessingGroup" xmlns:wpi="http://schemas.microsoft.com/office/word/2010/wordprocessingInk" xmlns:wne="http://schemas.microsoft.com/office/word/2006/wordml" xmlns:wps="http://schemas.microsoft.com/office/word/2010/wordprocessingShape" mc:Ignorable="w14 w15 w16se w16cid w16 w16cex w16sdtdh wp14">
+  <w:abstractNum w:abstractNumId="0" w15:restartNumberingAfterBreak="0">
+    <w:nsid w:val="760454C8"/>
+    <w:multiLevelType w:val="hybridMultilevel"/>
+    <w:tmpl w:val="66DEC46A"/>
+    <w:lvl w:ilvl="0" w:tplc="280A0001">
+      <w:start w:val="1"/>
+      <w:numFmt w:val="bullet"/>
+      <w:lvlText w:val=""/>
+      <w:lvlJc w:val="left"/>
+      <w:pPr>
+        <w:ind w:left="780" w:hanging="360"/>
+      </w:pPr>
+      <w:rPr>
+        <w:rFonts w:ascii="Symbol" w:hAnsi="Symbol" w:hint="default"/>
+      </w:rPr>
+    </w:lvl>
+    <w:lvl w:ilvl="1" w:tplc="280A0003" w:tentative="1">
+      <w:start w:val="1"/>
+      <w:numFmt w:val="bullet"/>
+      <w:lvlText w:val="o"/>
+      <w:lvlJc w:val="left"/>
+      <w:pPr>
+        <w:ind w:left="1500" w:hanging="360"/>
+      </w:pPr>
+      <w:rPr>
+        <w:rFonts w:ascii="Courier New" w:hAnsi="Courier New" w:cs="Courier New" w:hint="default"/>
+      </w:rPr>
+    </w:lvl>
+    <w:lvl w:ilvl="2" w:tplc="280A0005" w:tentative="1">
+      <w:start w:val="1"/>
+      <w:numFmt w:val="bullet"/>
+      <w:lvlText w:val=""/>
+      <w:lvlJc w:val="left"/>
+      <w:pPr>
+        <w:ind w:left="2220" w:hanging="360"/>
+      </w:pPr>
+      <w:rPr>
+        <w:rFonts w:ascii="Wingdings" w:hAnsi="Wingdings" w:hint="default"/>
+      </w:rPr>
+    </w:lvl>
+    <w:lvl w:ilvl="3" w:tplc="280A0001" w:tentative="1">
+      <w:start w:val="1"/>
+      <w:numFmt w:val="bullet"/>
+      <w:lvlText w:val=""/>
+      <w:lvlJc w:val="left"/>
+      <w:pPr>
+        <w:ind w:left="2940" w:hanging="360"/>
+      </w:pPr>
+      <w:rPr>
+        <w:rFonts w:ascii="Symbol" w:hAnsi="Symbol" w:hint="default"/>
+      </w:rPr>
+    </w:lvl>
+    <w:lvl w:ilvl="4" w:tplc="280A0003" w:tentative="1">
+      <w:start w:val="1"/>
+      <w:numFmt w:val="bullet"/>
+      <w:lvlText w:val="o"/>
+      <w:lvlJc w:val="left"/>
+      <w:pPr>
+        <w:ind w:left="3660" w:hanging="360"/>
+      </w:pPr>
+      <w:rPr>
+        <w:rFonts w:ascii="Courier New" w:hAnsi="Courier New" w:cs="Courier New" w:hint="default"/>
+      </w:rPr>
+    </w:lvl>
+    <w:lvl w:ilvl="5" w:tplc="280A0005" w:tentative="1">
+      <w:start w:val="1"/>
+      <w:numFmt w:val="bullet"/>
+      <w:lvlText w:val=""/>
+      <w:lvlJc w:val="left"/>
+      <w:pPr>
+        <w:ind w:left="4380" w:hanging="360"/>
+      </w:pPr>
+      <w:rPr>
+        <w:rFonts w:ascii="Wingdings" w:hAnsi="Wingdings" w:hint="default"/>
+      </w:rPr>
+    </w:lvl>
+    <w:lvl w:ilvl="6" w:tplc="280A0001" w:tentative="1">
+      <w:start w:val="1"/>
+      <w:numFmt w:val="bullet"/>
+      <w:lvlText w:val=""/>
+      <w:lvlJc w:val="left"/>
+      <w:pPr>
+        <w:ind w:left="5100" w:hanging="360"/>
+      </w:pPr>
+      <w:rPr>
+        <w:rFonts w:ascii="Symbol" w:hAnsi="Symbol" w:hint="default"/>
+      </w:rPr>
+    </w:lvl>
+    <w:lvl w:ilvl="7" w:tplc="280A0003" w:tentative="1">
+      <w:start w:val="1"/>
+      <w:numFmt w:val="bullet"/>
+      <w:lvlText w:val="o"/>
+      <w:lvlJc w:val="left"/>
+      <w:pPr>
+        <w:ind w:left="5820" w:hanging="360"/>
+      </w:pPr>
+      <w:rPr>
+        <w:rFonts w:ascii="Courier New" w:hAnsi="Courier New" w:cs="Courier New" w:hint="default"/>
+      </w:rPr>
+    </w:lvl>
+    <w:lvl w:ilvl="8" w:tplc="280A0005" w:tentative="1">
+      <w:start w:val="1"/>
+      <w:numFmt w:val="bullet"/>
+      <w:lvlText w:val=""/>
+      <w:lvlJc w:val="left"/>
+      <w:pPr>
+        <w:ind w:left="6540" w:hanging="360"/>
+      </w:pPr>
+      <w:rPr>
+        <w:rFonts w:ascii="Wingdings" w:hAnsi="Wingdings" w:hint="default"/>
+      </w:rPr>
+    </w:lvl>
+  </w:abstractNum>
+  <w:num w:numId="1">
+    <w:abstractNumId w:val="0"/>
+  </w:num>
+</w:numbering>
 </file>
 
 <file path=word/styles.xml><?xml version="1.0" encoding="utf-8"?>
@@ -555,6 +1536,17 @@
     <w:semiHidden/>
     <w:unhideWhenUsed/>
   </w:style>
+  <w:style w:type="paragraph" w:styleId="Prrafodelista">
+    <w:name w:val="List Paragraph"/>
+    <w:basedOn w:val="Normal"/>
+    <w:uiPriority w:val="34"/>
+    <w:qFormat/>
+    <w:rsid w:val="00A60D01"/>
+    <w:pPr>
+      <w:ind w:left="720"/>
+      <w:contextualSpacing/>
+    </w:pPr>
+  </w:style>
 </w:styles>
 </file>
 

</xml_diff>

<commit_message>
agrege los alcances del testing lo que se probara y lo que no se probara
</commit_message>
<xml_diff>
--- a/Analisis y alcance.docx
+++ b/Analisis y alcance.docx
@@ -659,23 +659,7 @@
           <w:sz w:val="28"/>
           <w:szCs w:val="28"/>
         </w:rPr>
-        <w:t xml:space="preserve"> Como usuario, quiero poder dar 'Me Gusta' a una publicación en el </w:t>
-      </w:r>
-      <w:proofErr w:type="spellStart"/>
-      <w:r>
-        <w:rPr>
-          <w:sz w:val="28"/>
-          <w:szCs w:val="28"/>
-        </w:rPr>
-        <w:t>feed</w:t>
-      </w:r>
-      <w:proofErr w:type="spellEnd"/>
-      <w:r>
-        <w:rPr>
-          <w:sz w:val="28"/>
-          <w:szCs w:val="28"/>
-        </w:rPr>
-        <w:t xml:space="preserve"> para expresar mi aprecio por el contenido.</w:t>
+        <w:t xml:space="preserve"> Como usuario, quiero poder dar 'Me Gusta' a una publicación en el feed para expresar mi aprecio por el contenido.</w:t>
       </w:r>
     </w:p>
     <w:p>
@@ -969,6 +953,445 @@
         </w:rPr>
         <w:t>La acción de guardar y recuperar la lista de publicaciones guardadas debe ser de forma ágil.</w:t>
       </w:r>
+    </w:p>
+    <w:p>
+      <w:pPr>
+        <w:jc w:val="both"/>
+        <w:rPr>
+          <w:sz w:val="28"/>
+          <w:szCs w:val="28"/>
+        </w:rPr>
+      </w:pPr>
+    </w:p>
+    <w:p>
+      <w:pPr>
+        <w:jc w:val="both"/>
+        <w:rPr>
+          <w:b/>
+          <w:bCs/>
+          <w:sz w:val="28"/>
+          <w:szCs w:val="28"/>
+        </w:rPr>
+      </w:pPr>
+      <w:r>
+        <w:rPr>
+          <w:b/>
+          <w:bCs/>
+          <w:sz w:val="28"/>
+          <w:szCs w:val="28"/>
+        </w:rPr>
+        <w:t xml:space="preserve">d) </w:t>
+      </w:r>
+      <w:r>
+        <w:rPr>
+          <w:b/>
+          <w:bCs/>
+          <w:sz w:val="28"/>
+          <w:szCs w:val="28"/>
+        </w:rPr>
+        <w:t xml:space="preserve">El Alcance del </w:t>
+      </w:r>
+      <w:proofErr w:type="spellStart"/>
+      <w:r>
+        <w:rPr>
+          <w:b/>
+          <w:bCs/>
+          <w:sz w:val="28"/>
+          <w:szCs w:val="28"/>
+        </w:rPr>
+        <w:t>Testing</w:t>
+      </w:r>
+      <w:proofErr w:type="spellEnd"/>
+      <w:r>
+        <w:rPr>
+          <w:b/>
+          <w:bCs/>
+          <w:sz w:val="28"/>
+          <w:szCs w:val="28"/>
+        </w:rPr>
+        <w:t xml:space="preserve"> para Instagram Lite</w:t>
+      </w:r>
+    </w:p>
+    <w:p>
+      <w:pPr>
+        <w:jc w:val="both"/>
+        <w:rPr>
+          <w:b/>
+          <w:bCs/>
+          <w:sz w:val="28"/>
+          <w:szCs w:val="28"/>
+        </w:rPr>
+      </w:pPr>
+      <w:r>
+        <w:rPr>
+          <w:b/>
+          <w:bCs/>
+          <w:sz w:val="28"/>
+          <w:szCs w:val="28"/>
+        </w:rPr>
+        <w:t>Lo que se probara:</w:t>
+      </w:r>
+    </w:p>
+    <w:p>
+      <w:pPr>
+        <w:jc w:val="both"/>
+        <w:rPr>
+          <w:sz w:val="28"/>
+          <w:szCs w:val="28"/>
+        </w:rPr>
+      </w:pPr>
+      <w:r>
+        <w:rPr>
+          <w:sz w:val="28"/>
+          <w:szCs w:val="28"/>
+        </w:rPr>
+        <w:t xml:space="preserve">Las áreas que sí se probarán incluyen el </w:t>
+      </w:r>
+      <w:r>
+        <w:rPr>
+          <w:b/>
+          <w:bCs/>
+          <w:sz w:val="28"/>
+          <w:szCs w:val="28"/>
+        </w:rPr>
+        <w:t xml:space="preserve">registro y </w:t>
+      </w:r>
+      <w:proofErr w:type="spellStart"/>
+      <w:r>
+        <w:rPr>
+          <w:b/>
+          <w:bCs/>
+          <w:sz w:val="28"/>
+          <w:szCs w:val="28"/>
+        </w:rPr>
+        <w:t>logueo</w:t>
+      </w:r>
+      <w:proofErr w:type="spellEnd"/>
+      <w:r>
+        <w:rPr>
+          <w:sz w:val="28"/>
+          <w:szCs w:val="28"/>
+        </w:rPr>
+        <w:t xml:space="preserve">, asegurando que el proceso sea rápido y eficiente, con redirección inmediata a la pantalla del feed tras el acceso exitoso, sin animaciones gráficas complejas o transiciones pesadas, y que se muestren mensajes de error claros y no ambiguos al ingresar credenciales no válidas. Respecto a la </w:t>
+      </w:r>
+      <w:r>
+        <w:rPr>
+          <w:b/>
+          <w:bCs/>
+          <w:sz w:val="28"/>
+          <w:szCs w:val="28"/>
+        </w:rPr>
+        <w:t>Publicación de Contenido</w:t>
+      </w:r>
+      <w:r>
+        <w:rPr>
+          <w:sz w:val="28"/>
+          <w:szCs w:val="28"/>
+        </w:rPr>
+        <w:t xml:space="preserve">, se verificará el acceso directo a la galería y se validará estrictamente la limitación clave de la versión Lite: la selección de una única foto o un único video corto a la vez, además de la capacidad de añadir texto descriptivo y su correcta visualización en el feed y perfil. Las interacciones sociales como </w:t>
+      </w:r>
+      <w:r>
+        <w:rPr>
+          <w:b/>
+          <w:bCs/>
+          <w:sz w:val="28"/>
+          <w:szCs w:val="28"/>
+        </w:rPr>
+        <w:t>dar 'Me Gusta' y Guardar Publicaciones</w:t>
+      </w:r>
+      <w:r>
+        <w:rPr>
+          <w:sz w:val="28"/>
+          <w:szCs w:val="28"/>
+        </w:rPr>
+        <w:t xml:space="preserve"> serán probadas, exigiendo un cambio de estado visual inmediato y una ejecución ágil. </w:t>
+      </w:r>
+    </w:p>
+    <w:p>
+      <w:pPr>
+        <w:jc w:val="both"/>
+        <w:rPr>
+          <w:b/>
+          <w:bCs/>
+          <w:sz w:val="28"/>
+          <w:szCs w:val="28"/>
+        </w:rPr>
+      </w:pPr>
+      <w:r>
+        <w:rPr>
+          <w:b/>
+          <w:bCs/>
+          <w:sz w:val="28"/>
+          <w:szCs w:val="28"/>
+        </w:rPr>
+        <w:t xml:space="preserve">Lo que no se probara: </w:t>
+      </w:r>
+    </w:p>
+    <w:p>
+      <w:pPr>
+        <w:jc w:val="both"/>
+        <w:rPr>
+          <w:sz w:val="28"/>
+          <w:szCs w:val="28"/>
+        </w:rPr>
+      </w:pPr>
+      <w:r>
+        <w:rPr>
+          <w:sz w:val="28"/>
+          <w:szCs w:val="28"/>
+        </w:rPr>
+        <w:t xml:space="preserve">Las funcionalidades que no se probarán corresponden a características avanzadas como </w:t>
+      </w:r>
+      <w:r>
+        <w:rPr>
+          <w:b/>
+          <w:bCs/>
+          <w:sz w:val="28"/>
+          <w:szCs w:val="28"/>
+        </w:rPr>
+        <w:t xml:space="preserve">filtros AR o filtros avanzados de </w:t>
+      </w:r>
+      <w:proofErr w:type="spellStart"/>
+      <w:r>
+        <w:rPr>
+          <w:b/>
+          <w:bCs/>
+          <w:sz w:val="28"/>
+          <w:szCs w:val="28"/>
+        </w:rPr>
+        <w:t>Story</w:t>
+      </w:r>
+      <w:proofErr w:type="spellEnd"/>
+      <w:r>
+        <w:rPr>
+          <w:sz w:val="28"/>
+          <w:szCs w:val="28"/>
+        </w:rPr>
+        <w:t xml:space="preserve"> y las </w:t>
+      </w:r>
+      <w:r>
+        <w:rPr>
+          <w:b/>
+          <w:bCs/>
+          <w:sz w:val="28"/>
+          <w:szCs w:val="28"/>
+        </w:rPr>
+        <w:t>animaciones</w:t>
+      </w:r>
+      <w:r>
+        <w:rPr>
+          <w:sz w:val="28"/>
+          <w:szCs w:val="28"/>
+        </w:rPr>
+        <w:t xml:space="preserve"> al cambiar entre </w:t>
+      </w:r>
+      <w:proofErr w:type="spellStart"/>
+      <w:r>
+        <w:rPr>
+          <w:sz w:val="28"/>
+          <w:szCs w:val="28"/>
+        </w:rPr>
+        <w:t>Stories</w:t>
+      </w:r>
+      <w:proofErr w:type="spellEnd"/>
+      <w:r>
+        <w:rPr>
+          <w:sz w:val="28"/>
+          <w:szCs w:val="28"/>
+        </w:rPr>
+        <w:t xml:space="preserve"> o cualquier otra animación </w:t>
+      </w:r>
+      <w:r>
+        <w:rPr>
+          <w:b/>
+          <w:bCs/>
+          <w:sz w:val="28"/>
+          <w:szCs w:val="28"/>
+        </w:rPr>
+        <w:t>gráfica compleja</w:t>
+      </w:r>
+      <w:r>
+        <w:rPr>
+          <w:sz w:val="28"/>
+          <w:szCs w:val="28"/>
+        </w:rPr>
+        <w:t xml:space="preserve">. Se excluye la funcionalidad de </w:t>
+      </w:r>
+      <w:r>
+        <w:rPr>
+          <w:b/>
+          <w:bCs/>
+          <w:sz w:val="28"/>
+          <w:szCs w:val="28"/>
+        </w:rPr>
+        <w:t xml:space="preserve">Live </w:t>
+      </w:r>
+      <w:r>
+        <w:rPr>
+          <w:sz w:val="28"/>
+          <w:szCs w:val="28"/>
+        </w:rPr>
+        <w:t xml:space="preserve">(transmisión en vivo), así como las pestañas de </w:t>
+      </w:r>
+      <w:r>
+        <w:rPr>
+          <w:b/>
+          <w:bCs/>
+          <w:sz w:val="28"/>
+          <w:szCs w:val="28"/>
+        </w:rPr>
+        <w:t xml:space="preserve">Shopping y Productos </w:t>
+      </w:r>
+      <w:r>
+        <w:rPr>
+          <w:sz w:val="28"/>
+          <w:szCs w:val="28"/>
+        </w:rPr>
+        <w:t>(e-</w:t>
+      </w:r>
+      <w:proofErr w:type="spellStart"/>
+      <w:r>
+        <w:rPr>
+          <w:sz w:val="28"/>
+          <w:szCs w:val="28"/>
+        </w:rPr>
+        <w:t>commerce</w:t>
+      </w:r>
+      <w:proofErr w:type="spellEnd"/>
+      <w:r>
+        <w:rPr>
+          <w:sz w:val="28"/>
+          <w:szCs w:val="28"/>
+        </w:rPr>
+        <w:t xml:space="preserve">). No se probarán la funcionalidad de cargar o subir contenido a </w:t>
+      </w:r>
+      <w:proofErr w:type="spellStart"/>
+      <w:r>
+        <w:rPr>
+          <w:b/>
+          <w:bCs/>
+          <w:sz w:val="28"/>
+          <w:szCs w:val="28"/>
+        </w:rPr>
+        <w:t>Reels</w:t>
+      </w:r>
+      <w:proofErr w:type="spellEnd"/>
+      <w:r>
+        <w:rPr>
+          <w:b/>
+          <w:bCs/>
+          <w:sz w:val="28"/>
+          <w:szCs w:val="28"/>
+        </w:rPr>
+        <w:t xml:space="preserve"> o IGTV,</w:t>
+      </w:r>
+      <w:r>
+        <w:rPr>
+          <w:sz w:val="28"/>
+          <w:szCs w:val="28"/>
+        </w:rPr>
+        <w:t xml:space="preserve"> aunque el contenido se pueda visualizar. Tampoco se incluye compartir </w:t>
+      </w:r>
+      <w:r>
+        <w:rPr>
+          <w:b/>
+          <w:bCs/>
+          <w:sz w:val="28"/>
+          <w:szCs w:val="28"/>
+        </w:rPr>
+        <w:t>múltiples imágenes o videos</w:t>
+      </w:r>
+      <w:r>
+        <w:rPr>
+          <w:sz w:val="28"/>
+          <w:szCs w:val="28"/>
+        </w:rPr>
+        <w:t xml:space="preserve"> en una sola publicación. Finalmente, se excluye el </w:t>
+      </w:r>
+      <w:r>
+        <w:rPr>
+          <w:b/>
+          <w:bCs/>
+          <w:sz w:val="28"/>
+          <w:szCs w:val="28"/>
+        </w:rPr>
+        <w:t>Modo Oscuro</w:t>
+      </w:r>
+      <w:r>
+        <w:rPr>
+          <w:sz w:val="28"/>
+          <w:szCs w:val="28"/>
+        </w:rPr>
+        <w:t xml:space="preserve"> (</w:t>
+      </w:r>
+      <w:proofErr w:type="spellStart"/>
+      <w:r>
+        <w:rPr>
+          <w:sz w:val="28"/>
+          <w:szCs w:val="28"/>
+        </w:rPr>
+        <w:t>Dark</w:t>
+      </w:r>
+      <w:proofErr w:type="spellEnd"/>
+      <w:r>
+        <w:rPr>
+          <w:sz w:val="28"/>
+          <w:szCs w:val="28"/>
+        </w:rPr>
+        <w:t xml:space="preserve"> </w:t>
+      </w:r>
+      <w:proofErr w:type="spellStart"/>
+      <w:r>
+        <w:rPr>
+          <w:sz w:val="28"/>
+          <w:szCs w:val="28"/>
+        </w:rPr>
+        <w:t>Mode</w:t>
+      </w:r>
+      <w:proofErr w:type="spellEnd"/>
+      <w:r>
+        <w:rPr>
+          <w:sz w:val="28"/>
+          <w:szCs w:val="28"/>
+        </w:rPr>
+        <w:t>) ya que esta característica no está soportada en Instagram Lite.</w:t>
+      </w:r>
+    </w:p>
+    <w:p>
+      <w:pPr>
+        <w:jc w:val="both"/>
+        <w:rPr>
+          <w:sz w:val="28"/>
+          <w:szCs w:val="28"/>
+        </w:rPr>
+      </w:pPr>
+    </w:p>
+    <w:p>
+      <w:pPr>
+        <w:jc w:val="both"/>
+        <w:rPr>
+          <w:sz w:val="28"/>
+          <w:szCs w:val="28"/>
+        </w:rPr>
+      </w:pPr>
+    </w:p>
+    <w:p>
+      <w:pPr>
+        <w:jc w:val="both"/>
+        <w:rPr>
+          <w:sz w:val="28"/>
+          <w:szCs w:val="28"/>
+        </w:rPr>
+      </w:pPr>
+    </w:p>
+    <w:p>
+      <w:pPr>
+        <w:jc w:val="both"/>
+        <w:rPr>
+          <w:sz w:val="28"/>
+          <w:szCs w:val="28"/>
+        </w:rPr>
+      </w:pPr>
     </w:p>
     <w:p>
       <w:pPr>

</xml_diff>